<commit_message>
25-02-07, update blog Schools of tomorrow
</commit_message>
<xml_diff>
--- a/DeweyLiteratuurlijst/DeweyinBoeken.docx
+++ b/DeweyLiteratuurlijst/DeweyinBoeken.docx
@@ -12,6 +12,12 @@
         <w:rPr>
           <w:lang w:val="en-US"/>
         </w:rPr>
+        <w:t>1.</w:t>
+      </w:r>
+      <w:r>
+        <w:rPr>
+          <w:lang w:val="en-US"/>
+        </w:rPr>
         <w:t xml:space="preserve">Dewey, J. (1988). </w:t>
       </w:r>
       <w:r>
@@ -52,6 +58,12 @@
         <w:rPr>
           <w:lang w:val="en-US"/>
         </w:rPr>
+        <w:t>2.</w:t>
+      </w:r>
+      <w:r>
+        <w:rPr>
+          <w:lang w:val="en-US"/>
+        </w:rPr>
         <w:t xml:space="preserve">Dewey, J. (1887). </w:t>
       </w:r>
       <w:r>
@@ -86,6 +98,12 @@
         <w:rPr>
           <w:lang w:val="en-US"/>
         </w:rPr>
+        <w:t xml:space="preserve">X 3. </w:t>
+      </w:r>
+      <w:r>
+        <w:rPr>
+          <w:lang w:val="en-US"/>
+        </w:rPr>
         <w:t xml:space="preserve">Dewey, J. (1891). </w:t>
       </w:r>
       <w:r>
@@ -120,6 +138,12 @@
         <w:rPr>
           <w:lang w:val="en-US"/>
         </w:rPr>
+        <w:t xml:space="preserve">X 4. </w:t>
+      </w:r>
+      <w:r>
+        <w:rPr>
+          <w:lang w:val="en-US"/>
+        </w:rPr>
         <w:t xml:space="preserve">Dewey, J. (1894). </w:t>
       </w:r>
       <w:r>
@@ -154,6 +178,12 @@
         <w:rPr>
           <w:lang w:val="en-US"/>
         </w:rPr>
+        <w:t xml:space="preserve">X 5. </w:t>
+      </w:r>
+      <w:r>
+        <w:rPr>
+          <w:lang w:val="en-US"/>
+        </w:rPr>
         <w:t xml:space="preserve">Dewey, </w:t>
       </w:r>
       <w:proofErr w:type="gramStart"/>
@@ -202,6 +232,12 @@
         <w:rPr>
           <w:lang w:val="en-US"/>
         </w:rPr>
+        <w:t xml:space="preserve">6. </w:t>
+      </w:r>
+      <w:r>
+        <w:rPr>
+          <w:lang w:val="en-US"/>
+        </w:rPr>
         <w:t xml:space="preserve">Dewey, J.  (1901). </w:t>
       </w:r>
       <w:r>
@@ -236,6 +272,12 @@
         <w:rPr>
           <w:lang w:val="en-US"/>
         </w:rPr>
+        <w:t xml:space="preserve">7. </w:t>
+      </w:r>
+      <w:r>
+        <w:rPr>
+          <w:lang w:val="en-US"/>
+        </w:rPr>
         <w:t xml:space="preserve">Dewey, J. (1902). </w:t>
       </w:r>
       <w:r>
@@ -272,6 +314,12 @@
         <w:rPr>
           <w:lang w:val="en-US"/>
         </w:rPr>
+        <w:t xml:space="preserve">8. </w:t>
+      </w:r>
+      <w:r>
+        <w:rPr>
+          <w:lang w:val="en-US"/>
+        </w:rPr>
         <w:t xml:space="preserve">Dewey, J. (1903). </w:t>
       </w:r>
       <w:r>
@@ -304,6 +352,20 @@
           <w:lang w:val="en-US"/>
         </w:rPr>
       </w:pPr>
+      <w:proofErr w:type="gramStart"/>
+      <w:r>
+        <w:rPr>
+          <w:lang w:val="en-US"/>
+        </w:rPr>
+        <w:t>X  9</w:t>
+      </w:r>
+      <w:proofErr w:type="gramEnd"/>
+      <w:r>
+        <w:rPr>
+          <w:lang w:val="en-US"/>
+        </w:rPr>
+        <w:t xml:space="preserve">. </w:t>
+      </w:r>
       <w:r>
         <w:rPr>
           <w:lang w:val="en-US"/>
@@ -356,6 +418,12 @@
         <w:rPr>
           <w:lang w:val="en-US"/>
         </w:rPr>
+        <w:t xml:space="preserve">X 10. </w:t>
+      </w:r>
+      <w:r>
+        <w:rPr>
+          <w:lang w:val="en-US"/>
+        </w:rPr>
         <w:t xml:space="preserve">Dewey, J. (1908). </w:t>
       </w:r>
       <w:r>
@@ -403,6 +471,12 @@
         <w:rPr>
           <w:lang w:val="en-US"/>
         </w:rPr>
+        <w:t xml:space="preserve">X 11. </w:t>
+      </w:r>
+      <w:r>
+        <w:rPr>
+          <w:lang w:val="en-US"/>
+        </w:rPr>
         <w:t>Dewey, J. (19</w:t>
       </w:r>
       <w:r>
@@ -449,6 +523,12 @@
         <w:rPr>
           <w:lang w:val="en-US"/>
         </w:rPr>
+        <w:t xml:space="preserve">12. </w:t>
+      </w:r>
+      <w:r>
+        <w:rPr>
+          <w:lang w:val="en-US"/>
+        </w:rPr>
         <w:t xml:space="preserve">Dewey, </w:t>
       </w:r>
       <w:proofErr w:type="gramStart"/>
@@ -497,6 +577,12 @@
         <w:rPr>
           <w:lang w:val="en-US"/>
         </w:rPr>
+        <w:t>13.</w:t>
+      </w:r>
+      <w:r>
+        <w:rPr>
+          <w:lang w:val="en-US"/>
+        </w:rPr>
         <w:t xml:space="preserve">Dewey, J. (1915). </w:t>
       </w:r>
       <w:r>
@@ -531,6 +617,12 @@
         <w:rPr>
           <w:lang w:val="en-US"/>
         </w:rPr>
+        <w:t xml:space="preserve">X 14. </w:t>
+      </w:r>
+      <w:r>
+        <w:rPr>
+          <w:lang w:val="en-US"/>
+        </w:rPr>
         <w:t xml:space="preserve">Dewey, </w:t>
       </w:r>
       <w:proofErr w:type="gramStart"/>
@@ -579,6 +671,12 @@
         <w:rPr>
           <w:lang w:val="en-US"/>
         </w:rPr>
+        <w:t xml:space="preserve">15. </w:t>
+      </w:r>
+      <w:r>
+        <w:rPr>
+          <w:lang w:val="en-US"/>
+        </w:rPr>
         <w:t xml:space="preserve">Dewey, J. (1916). </w:t>
       </w:r>
       <w:r>
@@ -613,6 +711,12 @@
         <w:rPr>
           <w:lang w:val="en-US"/>
         </w:rPr>
+        <w:t xml:space="preserve">X 16. </w:t>
+      </w:r>
+      <w:r>
+        <w:rPr>
+          <w:lang w:val="en-US"/>
+        </w:rPr>
         <w:t xml:space="preserve">Dewey, J. (1920). </w:t>
       </w:r>
       <w:r>
@@ -647,6 +751,12 @@
         <w:rPr>
           <w:lang w:val="en-US"/>
         </w:rPr>
+        <w:t xml:space="preserve">X 17. </w:t>
+      </w:r>
+      <w:r>
+        <w:rPr>
+          <w:lang w:val="en-US"/>
+        </w:rPr>
         <w:t xml:space="preserve">Dewey, J. (1922). </w:t>
       </w:r>
       <w:r>
@@ -681,11 +791,23 @@
       </w:pPr>
       <w:r>
         <w:rPr>
-          <w:i/>
-          <w:iCs/>
-          <w:lang w:val="en-US"/>
-        </w:rPr>
-        <w:t>Dewey, J. (1924). Experience and Nature.</w:t>
+          <w:lang w:val="en-US"/>
+        </w:rPr>
+        <w:t>18.</w:t>
+      </w:r>
+      <w:r>
+        <w:rPr>
+          <w:lang w:val="en-US"/>
+        </w:rPr>
+        <w:t xml:space="preserve">Dewey, J. (1924). </w:t>
+      </w:r>
+      <w:r>
+        <w:rPr>
+          <w:i/>
+          <w:iCs/>
+          <w:lang w:val="en-US"/>
+        </w:rPr>
+        <w:t>Experience and Nature.</w:t>
       </w:r>
       <w:r>
         <w:rPr>
@@ -711,11 +833,37 @@
       </w:pPr>
       <w:r>
         <w:rPr>
-          <w:i/>
-          <w:iCs/>
-          <w:lang w:val="en-US"/>
-        </w:rPr>
-        <w:t>Dewey, J. (1927). The Public and Its Problems. An Essay in Political Inquiry.</w:t>
+          <w:lang w:val="en-US"/>
+        </w:rPr>
+        <w:t xml:space="preserve">19. </w:t>
+      </w:r>
+      <w:r>
+        <w:rPr>
+          <w:lang w:val="en-US"/>
+        </w:rPr>
+        <w:t>D</w:t>
+      </w:r>
+      <w:r>
+        <w:rPr>
+          <w:i/>
+          <w:iCs/>
+          <w:lang w:val="en-US"/>
+        </w:rPr>
+        <w:t>e</w:t>
+      </w:r>
+      <w:r>
+        <w:rPr>
+          <w:lang w:val="en-US"/>
+        </w:rPr>
+        <w:t>wey, J. (1927).</w:t>
+      </w:r>
+      <w:r>
+        <w:rPr>
+          <w:i/>
+          <w:iCs/>
+          <w:lang w:val="en-US"/>
+        </w:rPr>
+        <w:t xml:space="preserve"> The Public and Its Problems. An Essay in Political Inquiry.</w:t>
       </w:r>
       <w:r>
         <w:rPr>
@@ -741,6 +889,12 @@
         <w:rPr>
           <w:lang w:val="en-US"/>
         </w:rPr>
+        <w:t xml:space="preserve">X 20. </w:t>
+      </w:r>
+      <w:r>
+        <w:rPr>
+          <w:lang w:val="en-US"/>
+        </w:rPr>
         <w:t xml:space="preserve">Dewey, J. (1929). </w:t>
       </w:r>
       <w:r>
@@ -775,6 +929,12 @@
         <w:rPr>
           <w:lang w:val="en-US"/>
         </w:rPr>
+        <w:t xml:space="preserve">21. </w:t>
+      </w:r>
+      <w:r>
+        <w:rPr>
+          <w:lang w:val="en-US"/>
+        </w:rPr>
         <w:t xml:space="preserve">Dewey, J. (1929). </w:t>
       </w:r>
       <w:r>
@@ -810,6 +970,12 @@
           <w:lang w:val="en-US"/>
         </w:rPr>
         <w:lastRenderedPageBreak/>
+        <w:t xml:space="preserve">22. </w:t>
+      </w:r>
+      <w:r>
+        <w:rPr>
+          <w:lang w:val="en-US"/>
+        </w:rPr>
         <w:t xml:space="preserve">Dewey, J. (1930). </w:t>
       </w:r>
       <w:r>
@@ -844,6 +1010,12 @@
         <w:rPr>
           <w:lang w:val="en-US"/>
         </w:rPr>
+        <w:t xml:space="preserve">23. </w:t>
+      </w:r>
+      <w:r>
+        <w:rPr>
+          <w:lang w:val="en-US"/>
+        </w:rPr>
         <w:t xml:space="preserve">Dewey, J. (1930) </w:t>
       </w:r>
       <w:r>
@@ -884,6 +1056,12 @@
         <w:rPr>
           <w:lang w:val="en-US"/>
         </w:rPr>
+        <w:t xml:space="preserve">X 24. </w:t>
+      </w:r>
+      <w:r>
+        <w:rPr>
+          <w:lang w:val="en-US"/>
+        </w:rPr>
         <w:t xml:space="preserve">Dewey, J. (1932). </w:t>
       </w:r>
       <w:r>
@@ -930,6 +1108,12 @@
         <w:rPr>
           <w:lang w:val="en-US"/>
         </w:rPr>
+        <w:t xml:space="preserve">25. </w:t>
+      </w:r>
+      <w:r>
+        <w:rPr>
+          <w:lang w:val="en-US"/>
+        </w:rPr>
         <w:t xml:space="preserve">Dewey, J. (1933). </w:t>
       </w:r>
       <w:r>
@@ -964,6 +1148,12 @@
         <w:rPr>
           <w:lang w:val="en-US"/>
         </w:rPr>
+        <w:t xml:space="preserve">26. </w:t>
+      </w:r>
+      <w:r>
+        <w:rPr>
+          <w:lang w:val="en-US"/>
+        </w:rPr>
         <w:t xml:space="preserve">Dewey, J. (1934). </w:t>
       </w:r>
       <w:r>
@@ -998,6 +1188,12 @@
         <w:rPr>
           <w:lang w:val="en-US"/>
         </w:rPr>
+        <w:t xml:space="preserve">27. </w:t>
+      </w:r>
+      <w:r>
+        <w:rPr>
+          <w:lang w:val="en-US"/>
+        </w:rPr>
         <w:t xml:space="preserve">Dewey, J. (1934). </w:t>
       </w:r>
       <w:r>
@@ -1032,6 +1228,12 @@
         <w:rPr>
           <w:lang w:val="en-US"/>
         </w:rPr>
+        <w:t xml:space="preserve">28. </w:t>
+      </w:r>
+      <w:r>
+        <w:rPr>
+          <w:lang w:val="en-US"/>
+        </w:rPr>
         <w:t xml:space="preserve">Dewey, J. (1935). </w:t>
       </w:r>
       <w:r>
@@ -1070,6 +1272,14 @@
           <w:iCs/>
           <w:lang w:val="en-US"/>
         </w:rPr>
+        <w:t xml:space="preserve">29. </w:t>
+      </w:r>
+      <w:r>
+        <w:rPr>
+          <w:i/>
+          <w:iCs/>
+          <w:lang w:val="en-US"/>
+        </w:rPr>
         <w:t>Dewey, J. (1938). Logic: The Theory of Inquiry.</w:t>
       </w:r>
       <w:r>
@@ -1096,6 +1306,12 @@
         <w:rPr>
           <w:lang w:val="en-US"/>
         </w:rPr>
+        <w:t xml:space="preserve">X 30. </w:t>
+      </w:r>
+      <w:r>
+        <w:rPr>
+          <w:lang w:val="en-US"/>
+        </w:rPr>
         <w:t>Dewey, J. (193</w:t>
       </w:r>
       <w:r>
@@ -1142,6 +1358,12 @@
         <w:rPr>
           <w:lang w:val="en-US"/>
         </w:rPr>
+        <w:t xml:space="preserve">31. </w:t>
+      </w:r>
+      <w:r>
+        <w:rPr>
+          <w:lang w:val="en-US"/>
+        </w:rPr>
         <w:t xml:space="preserve">Dewey, </w:t>
       </w:r>
       <w:proofErr w:type="gramStart"/>
@@ -1190,6 +1412,12 @@
         <w:rPr>
           <w:lang w:val="en-US"/>
         </w:rPr>
+        <w:t xml:space="preserve">32. </w:t>
+      </w:r>
+      <w:r>
+        <w:rPr>
+          <w:lang w:val="en-US"/>
+        </w:rPr>
         <w:t xml:space="preserve">Dewey, </w:t>
       </w:r>
       <w:proofErr w:type="gramStart"/>
@@ -1234,6 +1462,12 @@
           <w:lang w:val="en-US"/>
         </w:rPr>
       </w:pPr>
+      <w:r>
+        <w:rPr>
+          <w:lang w:val="en-US"/>
+        </w:rPr>
+        <w:t xml:space="preserve">33. </w:t>
+      </w:r>
       <w:r>
         <w:rPr>
           <w:lang w:val="en-US"/>

</xml_diff>

<commit_message>
09-04-25, Literatuurlijst Dewey bijgewerkt
</commit_message>
<xml_diff>
--- a/DeweyLiteratuurlijst/DeweyinBoeken.docx
+++ b/DeweyLiteratuurlijst/DeweyinBoeken.docx
@@ -671,6 +671,12 @@
         <w:rPr>
           <w:lang w:val="en-US"/>
         </w:rPr>
+        <w:t xml:space="preserve">X </w:t>
+      </w:r>
+      <w:r>
+        <w:rPr>
+          <w:lang w:val="en-US"/>
+        </w:rPr>
         <w:t xml:space="preserve">15. </w:t>
       </w:r>
       <w:r>
@@ -1360,6 +1366,12 @@
           <w:lang w:val="en-US"/>
         </w:rPr>
       </w:pPr>
+      <w:r>
+        <w:rPr>
+          <w:lang w:val="en-US"/>
+        </w:rPr>
+        <w:t>x</w:t>
+      </w:r>
       <w:r>
         <w:rPr>
           <w:lang w:val="en-US"/>

</xml_diff>